<commit_message>
Updated Functionality Details document.
</commit_message>
<xml_diff>
--- a/Functionality Details.docx
+++ b/Functionality Details.docx
@@ -3,11 +3,24 @@
 <w:document xmlns:wpc="http://schemas.microsoft.com/office/word/2010/wordprocessingCanvas" xmlns:cx="http://schemas.microsoft.com/office/drawing/2014/chartex" xmlns:cx1="http://schemas.microsoft.com/office/drawing/2015/9/8/chartex" xmlns:cx2="http://schemas.microsoft.com/office/drawing/2015/10/21/chartex" xmlns:cx3="http://schemas.microsoft.com/office/drawing/2016/5/9/chartex" xmlns:cx4="http://schemas.microsoft.com/office/drawing/2016/5/10/chartex" xmlns:cx5="http://schemas.microsoft.com/office/drawing/2016/5/11/chartex" xmlns:cx6="http://schemas.microsoft.com/office/drawing/2016/5/12/chartex" xmlns:cx7="http://schemas.microsoft.com/office/drawing/2016/5/13/chartex" xmlns:cx8="http://schemas.microsoft.com/office/drawing/2016/5/14/chartex" xmlns:mc="http://schemas.openxmlformats.org/markup-compatibility/2006" xmlns:aink="http://schemas.microsoft.com/office/drawing/2016/ink" xmlns:am3d="http://schemas.microsoft.com/office/drawing/2017/model3d" xmlns:o="urn:schemas-microsoft-com:office:office" xmlns:oel="http://schemas.microsoft.com/office/2019/extlst" xmlns:r="http://schemas.openxmlformats.org/officeDocument/2006/relationships" xmlns:m="http://schemas.openxmlformats.org/officeDocument/2006/math" xmlns:v="urn:schemas-microsoft-com:vml" xmlns:wp14="http://schemas.microsoft.com/office/word/2010/wordprocessingDrawing" xmlns:wp="http://schemas.openxmlformats.org/drawingml/2006/wordprocessingDrawing" xmlns:w10="urn:schemas-microsoft-com:office:word" xmlns:w="http://schemas.openxmlformats.org/wordprocessingml/2006/main" xmlns:w14="http://schemas.microsoft.com/office/word/2010/wordml" xmlns:w15="http://schemas.microsoft.com/office/word/2012/wordml" xmlns:w16cex="http://schemas.microsoft.com/office/word/2018/wordml/cex" xmlns:w16cid="http://schemas.microsoft.com/office/word/2016/wordml/cid" xmlns:w16="http://schemas.microsoft.com/office/word/2018/wordml" xmlns:w16du="http://schemas.microsoft.com/office/word/2023/wordml/word16du" xmlns:w16sdtdh="http://schemas.microsoft.com/office/word/2020/wordml/sdtdatahash" xmlns:w16sdtfl="http://schemas.microsoft.com/office/word/2024/wordml/sdtformatlock" xmlns:w16se="http://schemas.microsoft.com/office/word/2015/wordml/symex" xmlns:wpg="http://schemas.microsoft.com/office/word/2010/wordprocessingGroup" xmlns:wpi="http://schemas.microsoft.com/office/word/2010/wordprocessingInk" xmlns:wne="http://schemas.microsoft.com/office/word/2006/wordml" xmlns:wps="http://schemas.microsoft.com/office/word/2010/wordprocessingShape" mc:Ignorable="w14 w15 w16se w16cid w16 w16cex w16sdtdh w16sdtfl w16du wp14">
   <w:body>
     <w:p>
-      <w:r>
-        <w:rPr>
-          <w:b/>
-          <w:bCs/>
-        </w:rPr>
+      <w:pPr>
+        <w:pStyle w:val="Heading1"/>
+      </w:pPr>
+      <w:r>
+        <w:t xml:space="preserve">Product management dashboard </w:t>
+      </w:r>
+      <w:r>
+        <w:t>f</w:t>
+      </w:r>
+      <w:r>
+        <w:t>unctionality details</w:t>
+      </w:r>
+    </w:p>
+    <w:p>
+      <w:pPr>
+        <w:pStyle w:val="Heading2"/>
+      </w:pPr>
+      <w:r>
         <w:t>ProudctManagementDashboard.Api</w:t>
       </w:r>
     </w:p>
@@ -27,7 +40,13 @@
         <w:t xml:space="preserve">Web </w:t>
       </w:r>
       <w:r>
-        <w:t>API has 3 endpoints</w:t>
+        <w:t xml:space="preserve">API has </w:t>
+      </w:r>
+      <w:r>
+        <w:t>4</w:t>
+      </w:r>
+      <w:r>
+        <w:t xml:space="preserve"> endpoints</w:t>
       </w:r>
       <w:r>
         <w:t xml:space="preserve"> </w:t>
@@ -131,7 +150,13 @@
         <w:t>into</w:t>
       </w:r>
       <w:r>
-        <w:t xml:space="preserve"> SQLite db and SQL script</w:t>
+        <w:t xml:space="preserve"> SQLite db</w:t>
+      </w:r>
+      <w:r>
+        <w:t>.</w:t>
+      </w:r>
+      <w:r>
+        <w:t xml:space="preserve"> SQL script</w:t>
       </w:r>
       <w:r>
         <w:t xml:space="preserve"> (Data.sql)</w:t>
@@ -144,6 +169,24 @@
       </w:r>
       <w:r>
         <w:t xml:space="preserve"> </w:t>
+      </w:r>
+      <w:r>
+        <w:t>Endpoint data validation script</w:t>
+      </w:r>
+      <w:r>
+        <w:t xml:space="preserve"> (</w:t>
+      </w:r>
+      <w:r>
+        <w:t>DataValidation.sql</w:t>
+      </w:r>
+      <w:r>
+        <w:t>)</w:t>
+      </w:r>
+      <w:r>
+        <w:t xml:space="preserve"> also </w:t>
+      </w:r>
+      <w:r>
+        <w:t>included in the same project file location.</w:t>
       </w:r>
     </w:p>
     <w:p>
@@ -222,6 +265,7 @@
         <w:rPr>
           <w:noProof/>
         </w:rPr>
+        <w:lastRenderedPageBreak/>
         <w:drawing>
           <wp:inline distT="0" distB="0" distL="0" distR="0" wp14:anchorId="29DC764B" wp14:editId="03D70856">
             <wp:extent cx="2644369" cy="1470787"/>
@@ -341,6 +385,12 @@
       </w:r>
     </w:p>
     <w:p/>
+    <w:p/>
+    <w:p/>
+    <w:p/>
+    <w:p/>
+    <w:p/>
+    <w:p/>
     <w:p>
       <w:pPr>
         <w:pStyle w:val="ListParagraph"/>
@@ -354,6 +404,7 @@
         </w:rPr>
       </w:pPr>
       <w:r>
+        <w:lastRenderedPageBreak/>
         <w:t xml:space="preserve">Get all products by category </w:t>
       </w:r>
       <w:r>
@@ -386,7 +437,6 @@
         <w:rPr>
           <w:noProof/>
         </w:rPr>
-        <w:lastRenderedPageBreak/>
         <w:drawing>
           <wp:inline distT="0" distB="0" distL="0" distR="0" wp14:anchorId="3D4BF2C3" wp14:editId="574B1681">
             <wp:extent cx="5943600" cy="3151505"/>
@@ -423,6 +473,11 @@
           </wp:inline>
         </w:drawing>
       </w:r>
+    </w:p>
+    <w:p>
+      <w:pPr>
+        <w:pStyle w:val="ListParagraph"/>
+      </w:pPr>
     </w:p>
     <w:p>
       <w:pPr>
@@ -522,200 +577,17 @@
     </w:p>
     <w:p>
       <w:pPr>
-        <w:pStyle w:val="ListParagraph"/>
-      </w:pPr>
-    </w:p>
-    <w:p>
-      <w:pPr>
-        <w:pStyle w:val="ListParagraph"/>
-      </w:pPr>
-    </w:p>
-    <w:p>
-      <w:pPr>
-        <w:pStyle w:val="ListParagraph"/>
-      </w:pPr>
-    </w:p>
-    <w:p>
-      <w:pPr>
-        <w:pStyle w:val="ListParagraph"/>
-        <w:rPr>
-          <w:b/>
-          <w:bCs/>
-        </w:rPr>
-      </w:pPr>
-    </w:p>
-    <w:p>
-      <w:pPr>
-        <w:pStyle w:val="ListParagraph"/>
-        <w:rPr>
-          <w:b/>
-          <w:bCs/>
-        </w:rPr>
-      </w:pPr>
-    </w:p>
-    <w:p>
-      <w:pPr>
-        <w:pStyle w:val="ListParagraph"/>
-        <w:rPr>
-          <w:b/>
-          <w:bCs/>
-        </w:rPr>
-      </w:pPr>
-    </w:p>
-    <w:p>
-      <w:pPr>
-        <w:pStyle w:val="ListParagraph"/>
-        <w:rPr>
-          <w:b/>
-          <w:bCs/>
-        </w:rPr>
-      </w:pPr>
-    </w:p>
-    <w:p>
-      <w:pPr>
-        <w:pStyle w:val="ListParagraph"/>
-        <w:rPr>
-          <w:b/>
-          <w:bCs/>
-        </w:rPr>
-      </w:pPr>
-    </w:p>
-    <w:p>
-      <w:pPr>
-        <w:pStyle w:val="ListParagraph"/>
-        <w:rPr>
-          <w:b/>
-          <w:bCs/>
-        </w:rPr>
-      </w:pPr>
-    </w:p>
-    <w:p>
-      <w:pPr>
-        <w:pStyle w:val="ListParagraph"/>
-        <w:rPr>
-          <w:b/>
-          <w:bCs/>
-        </w:rPr>
-      </w:pPr>
-    </w:p>
-    <w:p>
-      <w:pPr>
-        <w:pStyle w:val="ListParagraph"/>
-        <w:rPr>
-          <w:b/>
-          <w:bCs/>
-        </w:rPr>
-      </w:pPr>
-    </w:p>
-    <w:p>
-      <w:pPr>
-        <w:pStyle w:val="ListParagraph"/>
-        <w:rPr>
-          <w:b/>
-          <w:bCs/>
-        </w:rPr>
-      </w:pPr>
-    </w:p>
-    <w:p>
-      <w:pPr>
-        <w:pStyle w:val="ListParagraph"/>
-        <w:rPr>
-          <w:b/>
-          <w:bCs/>
-        </w:rPr>
-      </w:pPr>
-    </w:p>
-    <w:p>
-      <w:pPr>
-        <w:pStyle w:val="ListParagraph"/>
-        <w:rPr>
-          <w:b/>
-          <w:bCs/>
-        </w:rPr>
-      </w:pPr>
-    </w:p>
-    <w:p>
-      <w:pPr>
-        <w:pStyle w:val="ListParagraph"/>
-        <w:rPr>
-          <w:b/>
-          <w:bCs/>
-        </w:rPr>
-      </w:pPr>
-    </w:p>
-    <w:p>
-      <w:pPr>
-        <w:pStyle w:val="ListParagraph"/>
-        <w:rPr>
-          <w:b/>
-          <w:bCs/>
-        </w:rPr>
-      </w:pPr>
-    </w:p>
-    <w:p>
-      <w:pPr>
-        <w:pStyle w:val="ListParagraph"/>
-        <w:rPr>
-          <w:b/>
-          <w:bCs/>
-        </w:rPr>
-      </w:pPr>
-    </w:p>
-    <w:p>
-      <w:pPr>
-        <w:pStyle w:val="ListParagraph"/>
-        <w:rPr>
-          <w:b/>
-          <w:bCs/>
-        </w:rPr>
-      </w:pPr>
-    </w:p>
-    <w:p>
-      <w:pPr>
-        <w:pStyle w:val="ListParagraph"/>
-        <w:rPr>
-          <w:b/>
-          <w:bCs/>
-        </w:rPr>
-      </w:pPr>
-    </w:p>
-    <w:p>
-      <w:pPr>
-        <w:pStyle w:val="ListParagraph"/>
-        <w:rPr>
-          <w:b/>
-          <w:bCs/>
-        </w:rPr>
-      </w:pPr>
-    </w:p>
-    <w:p>
-      <w:pPr>
-        <w:pStyle w:val="ListParagraph"/>
-        <w:rPr>
-          <w:b/>
-          <w:bCs/>
-        </w:rPr>
-      </w:pPr>
-    </w:p>
-    <w:p>
-      <w:pPr>
-        <w:pStyle w:val="ListParagraph"/>
-        <w:rPr>
-          <w:b/>
-          <w:bCs/>
-        </w:rPr>
-      </w:pPr>
-      <w:r>
-        <w:rPr>
-          <w:b/>
-          <w:bCs/>
-        </w:rPr>
+        <w:pStyle w:val="Heading2"/>
+      </w:pPr>
+      <w:r>
+        <w:lastRenderedPageBreak/>
         <w:t>product-management-dashboard-ui</w:t>
       </w:r>
     </w:p>
     <w:p>
       <w:pPr>
         <w:pStyle w:val="ListParagraph"/>
+        <w:ind w:left="0"/>
       </w:pPr>
       <w:r>
         <w:t xml:space="preserve">The UI is developed using React </w:t>
@@ -733,7 +605,37 @@
         <w:t>product-management-dashboard-ui</w:t>
       </w:r>
       <w:r>
-        <w:t xml:space="preserve"> in Visual Studio Code and run the command npm run dev in the Terminal window</w:t>
+        <w:t xml:space="preserve"> in Visual Studio Code and run the command</w:t>
+      </w:r>
+      <w:r>
+        <w:t xml:space="preserve">s </w:t>
+      </w:r>
+      <w:r>
+        <w:t>&lt;</w:t>
+      </w:r>
+      <w:r>
+        <w:t>npm i vite@latest</w:t>
+      </w:r>
+      <w:r>
+        <w:t>&gt;</w:t>
+      </w:r>
+      <w:r>
+        <w:t xml:space="preserve"> and</w:t>
+      </w:r>
+      <w:r>
+        <w:t xml:space="preserve"> </w:t>
+      </w:r>
+      <w:r>
+        <w:t>&lt;</w:t>
+      </w:r>
+      <w:r>
+        <w:t>npm run dev</w:t>
+      </w:r>
+      <w:r>
+        <w:t>&gt;</w:t>
+      </w:r>
+      <w:r>
+        <w:t xml:space="preserve"> in the Terminal window</w:t>
       </w:r>
       <w:r>
         <w:t xml:space="preserve">. Please open the url display in terminal window in Chrome browser (Edge browser gives </w:t>
@@ -748,11 +650,13 @@
     <w:p>
       <w:pPr>
         <w:pStyle w:val="ListParagraph"/>
-      </w:pPr>
-    </w:p>
-    <w:p>
-      <w:pPr>
-        <w:pStyle w:val="ListParagraph"/>
+        <w:ind w:left="0"/>
+      </w:pPr>
+    </w:p>
+    <w:p>
+      <w:pPr>
+        <w:pStyle w:val="ListParagraph"/>
+        <w:ind w:left="0"/>
       </w:pPr>
       <w:r>
         <w:t xml:space="preserve">Repository location - </w:t>
@@ -764,6 +668,7 @@
     <w:p>
       <w:pPr>
         <w:pStyle w:val="ListParagraph"/>
+        <w:ind w:left="0"/>
       </w:pPr>
     </w:p>
     <w:p>
@@ -773,6 +678,7 @@
           <w:ilvl w:val="0"/>
           <w:numId w:val="3"/>
         </w:numPr>
+        <w:ind w:left="360"/>
       </w:pPr>
       <w:r>
         <w:t>All Products with their details.</w:t>
@@ -786,12 +692,12 @@
     <w:p>
       <w:pPr>
         <w:pStyle w:val="ListParagraph"/>
+        <w:ind w:left="0"/>
       </w:pPr>
       <w:r>
         <w:rPr>
           <w:noProof/>
         </w:rPr>
-        <w:lastRenderedPageBreak/>
         <w:drawing>
           <wp:inline distT="0" distB="0" distL="0" distR="0" wp14:anchorId="5B43044E" wp14:editId="00D821B3">
             <wp:extent cx="5943600" cy="3159760"/>
@@ -888,7 +794,14 @@
       <w:pPr>
         <w:pStyle w:val="ListParagraph"/>
       </w:pPr>
-      <w:r>
+    </w:p>
+    <w:p>
+      <w:pPr>
+        <w:pStyle w:val="ListParagraph"/>
+        <w:ind w:left="0"/>
+      </w:pPr>
+      <w:r>
+        <w:lastRenderedPageBreak/>
         <w:t xml:space="preserve">2. </w:t>
       </w:r>
       <w:r>
@@ -906,12 +819,12 @@
     <w:p>
       <w:pPr>
         <w:pStyle w:val="ListParagraph"/>
+        <w:ind w:left="0"/>
       </w:pPr>
       <w:r>
         <w:rPr>
           <w:noProof/>
         </w:rPr>
-        <w:lastRenderedPageBreak/>
         <w:drawing>
           <wp:inline distT="0" distB="0" distL="0" distR="0" wp14:anchorId="08D7232C" wp14:editId="5FF52A08">
             <wp:extent cx="5943600" cy="3136265"/>
@@ -957,6 +870,7 @@
     <w:p>
       <w:pPr>
         <w:pStyle w:val="ListParagraph"/>
+        <w:ind w:left="0"/>
       </w:pPr>
       <w:r>
         <w:t xml:space="preserve">3. Graph - </w:t>
@@ -973,6 +887,7 @@
     <w:p>
       <w:pPr>
         <w:pStyle w:val="ListParagraph"/>
+        <w:ind w:left="0"/>
       </w:pPr>
       <w:r>
         <w:rPr>
@@ -1042,6 +957,7 @@
           <w:b/>
           <w:bCs/>
         </w:rPr>
+        <w:lastRenderedPageBreak/>
         <w:t>Known issues</w:t>
       </w:r>
     </w:p>
@@ -1054,7 +970,6 @@
         </w:numPr>
       </w:pPr>
       <w:r>
-        <w:lastRenderedPageBreak/>
         <w:t>The UI does not load in Edge browser.</w:t>
       </w:r>
       <w:r>
@@ -1186,7 +1101,13 @@
         <w:t xml:space="preserve"> This could be due to development </w:t>
       </w:r>
       <w:r>
-        <w:t xml:space="preserve">Strick Mode </w:t>
+        <w:t>Stric</w:t>
+      </w:r>
+      <w:r>
+        <w:t>t</w:t>
+      </w:r>
+      <w:r>
+        <w:t xml:space="preserve"> Mode </w:t>
       </w:r>
       <w:r>
         <w:t xml:space="preserve"> mount</w:t>
@@ -1518,7 +1439,7 @@
       <w:lvlText w:val="%1."/>
       <w:lvlJc w:val="left"/>
       <w:pPr>
-        <w:ind w:left="720" w:hanging="360"/>
+        <w:ind w:left="360" w:hanging="360"/>
       </w:pPr>
       <w:rPr>
         <w:rFonts w:hint="default"/>
@@ -1531,7 +1452,7 @@
       <w:lvlText w:val="%2."/>
       <w:lvlJc w:val="left"/>
       <w:pPr>
-        <w:ind w:left="1440" w:hanging="360"/>
+        <w:ind w:left="1080" w:hanging="360"/>
       </w:pPr>
     </w:lvl>
     <w:lvl w:ilvl="2" w:tplc="0409001B" w:tentative="1">
@@ -1540,7 +1461,7 @@
       <w:lvlText w:val="%3."/>
       <w:lvlJc w:val="right"/>
       <w:pPr>
-        <w:ind w:left="2160" w:hanging="180"/>
+        <w:ind w:left="1800" w:hanging="180"/>
       </w:pPr>
     </w:lvl>
     <w:lvl w:ilvl="3" w:tplc="0409000F" w:tentative="1">
@@ -1549,7 +1470,7 @@
       <w:lvlText w:val="%4."/>
       <w:lvlJc w:val="left"/>
       <w:pPr>
-        <w:ind w:left="2880" w:hanging="360"/>
+        <w:ind w:left="2520" w:hanging="360"/>
       </w:pPr>
     </w:lvl>
     <w:lvl w:ilvl="4" w:tplc="04090019" w:tentative="1">
@@ -1558,7 +1479,7 @@
       <w:lvlText w:val="%5."/>
       <w:lvlJc w:val="left"/>
       <w:pPr>
-        <w:ind w:left="3600" w:hanging="360"/>
+        <w:ind w:left="3240" w:hanging="360"/>
       </w:pPr>
     </w:lvl>
     <w:lvl w:ilvl="5" w:tplc="0409001B" w:tentative="1">
@@ -1567,7 +1488,7 @@
       <w:lvlText w:val="%6."/>
       <w:lvlJc w:val="right"/>
       <w:pPr>
-        <w:ind w:left="4320" w:hanging="180"/>
+        <w:ind w:left="3960" w:hanging="180"/>
       </w:pPr>
     </w:lvl>
     <w:lvl w:ilvl="6" w:tplc="0409000F" w:tentative="1">
@@ -1576,7 +1497,7 @@
       <w:lvlText w:val="%7."/>
       <w:lvlJc w:val="left"/>
       <w:pPr>
-        <w:ind w:left="5040" w:hanging="360"/>
+        <w:ind w:left="4680" w:hanging="360"/>
       </w:pPr>
     </w:lvl>
     <w:lvl w:ilvl="7" w:tplc="04090019" w:tentative="1">
@@ -1585,7 +1506,7 @@
       <w:lvlText w:val="%8."/>
       <w:lvlJc w:val="left"/>
       <w:pPr>
-        <w:ind w:left="5760" w:hanging="360"/>
+        <w:ind w:left="5400" w:hanging="360"/>
       </w:pPr>
     </w:lvl>
     <w:lvl w:ilvl="8" w:tplc="0409001B" w:tentative="1">
@@ -1594,7 +1515,7 @@
       <w:lvlText w:val="%9."/>
       <w:lvlJc w:val="right"/>
       <w:pPr>
-        <w:ind w:left="6480" w:hanging="180"/>
+        <w:ind w:left="6120" w:hanging="180"/>
       </w:pPr>
     </w:lvl>
   </w:abstractNum>
@@ -2228,7 +2149,6 @@
     <w:next w:val="Normal"/>
     <w:link w:val="Heading2Char"/>
     <w:uiPriority w:val="9"/>
-    <w:semiHidden/>
     <w:unhideWhenUsed/>
     <w:qFormat/>
     <w:rsid w:val="002D1CB5"/>
@@ -2403,7 +2323,6 @@
   <w:style w:type="character" w:default="1" w:styleId="DefaultParagraphFont">
     <w:name w:val="Default Paragraph Font"/>
     <w:uiPriority w:val="1"/>
-    <w:semiHidden/>
     <w:unhideWhenUsed/>
   </w:style>
   <w:style w:type="table" w:default="1" w:styleId="TableNormal">
@@ -2445,7 +2364,6 @@
     <w:basedOn w:val="DefaultParagraphFont"/>
     <w:link w:val="Heading2"/>
     <w:uiPriority w:val="9"/>
-    <w:semiHidden/>
     <w:rsid w:val="002D1CB5"/>
     <w:rPr>
       <w:rFonts w:asciiTheme="majorHAnsi" w:eastAsiaTheme="majorEastAsia" w:hAnsiTheme="majorHAnsi" w:cstheme="majorBidi"/>

</xml_diff>